<commit_message>
Update Designing a Persistent Game.docx
changes made 30/01/19
</commit_message>
<xml_diff>
--- a/Documents/Research/Designing a Persistent Game.docx
+++ b/Documents/Research/Designing a Persistent Game.docx
@@ -4,17 +4,51 @@
   <w:body>
     <w:p>
       <w:pPr>
-        <w:spacing w:after="0"/>
-        <w:rPr>
+        <w:jc w:val="center"/>
+        <w:rPr>
+          <w:sz w:val="24"/>
           <w:u w:val="single"/>
         </w:rPr>
       </w:pPr>
-      <w:bookmarkStart w:id="0" w:name="_GoBack"/>
-      <w:bookmarkEnd w:id="0"/>
-      <w:r>
-        <w:rPr>
+      <w:r>
+        <w:rPr>
+          <w:sz w:val="24"/>
           <w:u w:val="single"/>
         </w:rPr>
+        <w:t>Designing a Persistent Game and Player Motivation</w:t>
+      </w:r>
+    </w:p>
+    <w:p/>
+    <w:p>
+      <w:r>
+        <w:t>“</w:t>
+      </w:r>
+      <w:r>
+        <w:t>A persistent world is a virtual world which, by the definition by Richard Bartle, "continues to exist and develop internally even when there are no people interacting with it"</w:t>
+      </w:r>
+      <w:r>
+        <w:t>”.</w:t>
+      </w:r>
+    </w:p>
+    <w:p>
+      <w:pPr>
+        <w:spacing w:after="0"/>
+        <w:rPr>
+          <w:u w:val="single"/>
+        </w:rPr>
+      </w:pPr>
+    </w:p>
+    <w:p>
+      <w:pPr>
+        <w:spacing w:after="0"/>
+        <w:rPr>
+          <w:u w:val="single"/>
+        </w:rPr>
+      </w:pPr>
+      <w:r>
+        <w:rPr>
+          <w:u w:val="single"/>
+        </w:rPr>
         <w:t>Smart Gamification: Seven Core Concepts for Creating Compelling Experiences</w:t>
       </w:r>
     </w:p>
@@ -35,15 +69,23 @@
         <w:rPr>
           <w:u w:val="single"/>
         </w:rPr>
-        <w:t>, Shufflebrain</w:t>
-      </w:r>
-    </w:p>
-    <w:p>
-      <w:pPr>
-        <w:spacing w:after="0"/>
+        <w:t xml:space="preserve">, </w:t>
+      </w:r>
+      <w:proofErr w:type="spellStart"/>
+      <w:r>
         <w:rPr>
           <w:u w:val="single"/>
         </w:rPr>
+        <w:t>Shufflebrain</w:t>
+      </w:r>
+      <w:proofErr w:type="spellEnd"/>
+    </w:p>
+    <w:p>
+      <w:pPr>
+        <w:spacing w:after="0"/>
+        <w:rPr>
+          <w:u w:val="single"/>
+        </w:rPr>
       </w:pPr>
     </w:p>
     <w:p>
@@ -68,8 +110,13 @@
         </w:numPr>
         <w:spacing w:after="0"/>
       </w:pPr>
-      <w:r>
-        <w:t>Gambrian Explosion</w:t>
+      <w:proofErr w:type="spellStart"/>
+      <w:r>
+        <w:t>Gambrian</w:t>
+      </w:r>
+      <w:proofErr w:type="spellEnd"/>
+      <w:r>
+        <w:t xml:space="preserve"> Explosion</w:t>
       </w:r>
       <w:r>
         <w:t>: Games are rapidly changing and no longer look how they did ten years ago. Instead they are taking on new forms and being played on new platforms - they are achieving new levels of ubiquity and variety</w:t>
@@ -138,7 +185,23 @@
         <w:spacing w:after="0"/>
       </w:pPr>
       <w:r>
-        <w:t>In general, females like to collaborate; FarmVille and CityVille are dominated by collaborative mechanics</w:t>
+        <w:t xml:space="preserve">In general, females like to collaborate; </w:t>
+      </w:r>
+      <w:proofErr w:type="spellStart"/>
+      <w:r>
+        <w:t>FarmVille</w:t>
+      </w:r>
+      <w:proofErr w:type="spellEnd"/>
+      <w:r>
+        <w:t xml:space="preserve"> and </w:t>
+      </w:r>
+      <w:proofErr w:type="spellStart"/>
+      <w:r>
+        <w:t>CityVille</w:t>
+      </w:r>
+      <w:proofErr w:type="spellEnd"/>
+      <w:r>
+        <w:t xml:space="preserve"> are dominated by collaborative mechanics</w:t>
       </w:r>
     </w:p>
     <w:p>
@@ -151,7 +214,15 @@
         <w:spacing w:after="0"/>
       </w:pPr>
       <w:r>
-        <w:t>Points, badges, levels and leaderboards appeal primarily to Achievers and competitive young male audiences</w:t>
+        <w:t xml:space="preserve">Points, badges, levels and </w:t>
+      </w:r>
+      <w:proofErr w:type="spellStart"/>
+      <w:r>
+        <w:t>leaderboards</w:t>
+      </w:r>
+      <w:proofErr w:type="spellEnd"/>
+      <w:r>
+        <w:t xml:space="preserve"> appeal primarily to Achievers and competitive young male audiences</w:t>
       </w:r>
     </w:p>
     <w:p>
@@ -190,7 +261,15 @@
         <w:spacing w:after="0"/>
       </w:pPr>
       <w:r>
-        <w:t>Cooperative verbs (CityVille); join, share, help, gift, greet, exchange, trade</w:t>
+        <w:t>Cooperative verbs (</w:t>
+      </w:r>
+      <w:proofErr w:type="spellStart"/>
+      <w:r>
+        <w:t>CityVille</w:t>
+      </w:r>
+      <w:proofErr w:type="spellEnd"/>
+      <w:r>
+        <w:t>); join, share, help, gift, greet, exchange, trade</w:t>
       </w:r>
     </w:p>
     <w:p>
@@ -242,7 +321,15 @@
         <w:spacing w:after="0"/>
       </w:pPr>
       <w:r>
-        <w:t xml:space="preserve">Expressive verbs (ModCloth); choose, customise, layout, design, dress up, </w:t>
+        <w:t>Expressive verbs (</w:t>
+      </w:r>
+      <w:proofErr w:type="spellStart"/>
+      <w:r>
+        <w:t>ModCloth</w:t>
+      </w:r>
+      <w:proofErr w:type="spellEnd"/>
+      <w:r>
+        <w:t xml:space="preserve">); choose, customise, layout, design, dress up, </w:t>
       </w:r>
       <w:r>
         <w:t>show-off</w:t>
@@ -274,6 +361,7 @@
         <w:rPr>
           <w:noProof/>
         </w:rPr>
+        <w:lastRenderedPageBreak/>
         <w:drawing>
           <wp:anchor distT="0" distB="0" distL="114300" distR="114300" simplePos="0" relativeHeight="251657216" behindDoc="0" locked="0" layoutInCell="1" allowOverlap="1" wp14:anchorId="1B8714A7" wp14:editId="3B4961AE">
             <wp:simplePos x="0" y="0"/>
@@ -330,8 +418,13 @@
           </wp:anchor>
         </w:drawing>
       </w:r>
-      <w:r>
-        <w:t>ModCloth is not a game, but rather a game-like system</w:t>
+      <w:proofErr w:type="spellStart"/>
+      <w:r>
+        <w:t>ModCloth</w:t>
+      </w:r>
+      <w:proofErr w:type="spellEnd"/>
+      <w:r>
+        <w:t xml:space="preserve"> is not a game, but rather a game-like system</w:t>
       </w:r>
     </w:p>
     <w:p>
@@ -360,7 +453,6 @@
         <w:rPr>
           <w:b/>
         </w:rPr>
-        <w:lastRenderedPageBreak/>
         <w:t xml:space="preserve">Design for the three key </w:t>
       </w:r>
       <w:r>
@@ -427,8 +519,13 @@
         <w:t xml:space="preserve">What is the arc of learning? </w:t>
       </w:r>
       <w:r>
-        <w:t>(welcome, goals, progress and achievable reards</w:t>
-      </w:r>
+        <w:t xml:space="preserve">(welcome, goals, progress and achievable </w:t>
+      </w:r>
+      <w:proofErr w:type="spellStart"/>
+      <w:r>
+        <w:t>reards</w:t>
+      </w:r>
+      <w:proofErr w:type="spellEnd"/>
     </w:p>
     <w:p>
       <w:pPr>
@@ -642,6 +739,7 @@
         <w:spacing w:after="0"/>
       </w:pPr>
       <w:r>
+        <w:lastRenderedPageBreak/>
         <w:t>Pleasure is connected to satisfying bodily needs for survival (thirst, hunger etc.) whereas enjoyment comes from intellectual stimulation and creativity</w:t>
       </w:r>
     </w:p>
@@ -700,7 +798,15 @@
         <w:spacing w:after="0"/>
       </w:pPr>
       <w:r>
-        <w:t>E.g. FarmVille: visual pleasure in planting an</w:t>
+        <w:t xml:space="preserve">E.g. </w:t>
+      </w:r>
+      <w:proofErr w:type="spellStart"/>
+      <w:r>
+        <w:t>FarmVille</w:t>
+      </w:r>
+      <w:proofErr w:type="spellEnd"/>
+      <w:r>
+        <w:t>: visual pleasure in planting an</w:t>
       </w:r>
       <w:r>
         <w:t>d</w:t>
@@ -774,7 +880,6 @@
         <w:spacing w:after="0"/>
       </w:pPr>
       <w:r>
-        <w:lastRenderedPageBreak/>
         <w:t xml:space="preserve">Engagement changes during a player’s lifecycle, what’s engaging to a new player is going to be very different than what’s engaging to a master </w:t>
       </w:r>
     </w:p>
@@ -786,8 +891,14 @@
           <w:numId w:val="4"/>
         </w:numPr>
         <w:spacing w:after="0"/>
-      </w:pPr>
-      <w:r>
+        <w:rPr>
+          <w:highlight w:val="yellow"/>
+        </w:rPr>
+      </w:pPr>
+      <w:r>
+        <w:rPr>
+          <w:highlight w:val="yellow"/>
+        </w:rPr>
         <w:t xml:space="preserve">See if you can sketch out an engagement loop for each stage of the player lifecycle. What would it look like? What would be interesting to them? </w:t>
       </w:r>
     </w:p>
@@ -814,7 +925,15 @@
         <w:spacing w:after="0"/>
       </w:pPr>
       <w:r>
-        <w:t>Do they want a leaderboard or to curate content?</w:t>
+        <w:t xml:space="preserve">Do they want a </w:t>
+      </w:r>
+      <w:proofErr w:type="spellStart"/>
+      <w:r>
+        <w:t>leaderboard</w:t>
+      </w:r>
+      <w:proofErr w:type="spellEnd"/>
+      <w:r>
+        <w:t xml:space="preserve"> or to curate content?</w:t>
       </w:r>
     </w:p>
     <w:p>
@@ -914,6 +1033,7 @@
         <w:rPr>
           <w:noProof/>
         </w:rPr>
+        <w:lastRenderedPageBreak/>
         <w:drawing>
           <wp:inline distT="0" distB="0" distL="0" distR="0" wp14:anchorId="22450FF8" wp14:editId="09352555">
             <wp:extent cx="5731510" cy="3222625"/>
@@ -1084,7 +1204,6 @@
         <w:spacing w:after="0"/>
       </w:pPr>
       <w:r>
-        <w:lastRenderedPageBreak/>
         <w:t xml:space="preserve">Mechanics, dynamics and aesthetics make up the player’s journey </w:t>
       </w:r>
     </w:p>
@@ -1161,8 +1280,13 @@
         <w:t>Patterns can be programmed into game systems</w:t>
       </w:r>
       <w:r>
-        <w:t>, a blend of something you can count on with a certain element of suprise</w:t>
-      </w:r>
+        <w:t xml:space="preserve">, a blend of something you can count on with a certain element of </w:t>
+      </w:r>
+      <w:proofErr w:type="spellStart"/>
+      <w:r>
+        <w:t>suprise</w:t>
+      </w:r>
+      <w:proofErr w:type="spellEnd"/>
       <w:r>
         <w:t xml:space="preserve"> – reward schedules </w:t>
       </w:r>
@@ -1189,7 +1313,15 @@
         <w:t xml:space="preserve">Game mechanics </w:t>
       </w:r>
       <w:r>
-        <w:t>make progress visible: Points, levels, leaderboards, badges, missions, virtual goods and player journey</w:t>
+        <w:t xml:space="preserve">make progress visible: Points, levels, </w:t>
+      </w:r>
+      <w:proofErr w:type="spellStart"/>
+      <w:r>
+        <w:t>leaderboards</w:t>
+      </w:r>
+      <w:proofErr w:type="spellEnd"/>
+      <w:r>
+        <w:t>, badges, missions, virtual goods and player journey</w:t>
       </w:r>
     </w:p>
     <w:p>
@@ -1202,7 +1334,15 @@
         <w:spacing w:after="0"/>
       </w:pPr>
       <w:r>
-        <w:t>Badges in Foursquare are a method of onboarding, they give you implicit goals and once you’ve mastered that then there are new things for you to do – they suggest what to try next and also show you where you have been on your journey</w:t>
+        <w:t xml:space="preserve">Badges in Foursquare are a method of onboarding, they give you implicit goals and once you’ve mastered that then there are new things for you to do – they suggest what to try next </w:t>
+      </w:r>
+      <w:proofErr w:type="gramStart"/>
+      <w:r>
+        <w:t>and also</w:t>
+      </w:r>
+      <w:proofErr w:type="gramEnd"/>
+      <w:r>
+        <w:t xml:space="preserve"> show you where you have been on your journey</w:t>
       </w:r>
     </w:p>
     <w:p>
@@ -1218,6 +1358,7 @@
         <w:rPr>
           <w:b/>
         </w:rPr>
+        <w:lastRenderedPageBreak/>
         <w:t xml:space="preserve">Game aesthetics </w:t>
       </w:r>
       <w:r>
@@ -1253,8 +1394,13 @@
         <w:spacing w:after="0"/>
       </w:pPr>
       <w:r>
-        <w:t>Emotion is the thing that drives action and engagement, if the player isn’t moved in some way (angry, happy, delighted, relieved) they won’t tend to take action</w:t>
-      </w:r>
+        <w:t xml:space="preserve">Emotion is the thing that drives action and engagement, if the player isn’t moved in some way (angry, happy, delighted, relieved) they won’t tend to </w:t>
+      </w:r>
+      <w:proofErr w:type="gramStart"/>
+      <w:r>
+        <w:t>take action</w:t>
+      </w:r>
+      <w:proofErr w:type="gramEnd"/>
     </w:p>
     <w:p>
       <w:pPr>
@@ -1400,7 +1546,6 @@
         </w:rPr>
       </w:pPr>
       <w:r>
-        <w:lastRenderedPageBreak/>
         <w:t xml:space="preserve">Dan Pink’s book </w:t>
       </w:r>
       <w:r>
@@ -1477,6 +1622,7 @@
         <w:rPr>
           <w:noProof/>
         </w:rPr>
+        <w:lastRenderedPageBreak/>
         <w:drawing>
           <wp:inline distT="0" distB="0" distL="0" distR="0" wp14:anchorId="102D2927" wp14:editId="4DFD1AF8">
             <wp:extent cx="5731510" cy="3198495"/>
@@ -1585,8 +1731,13 @@
         <w:spacing w:after="0"/>
       </w:pPr>
       <w:r>
-        <w:t>Extrinsic rewards: Points, levels, badges, quests, progress bars, gold stars, money, prizes and leaderboards</w:t>
-      </w:r>
+        <w:t xml:space="preserve">Extrinsic rewards: Points, levels, badges, quests, progress bars, gold stars, money, prizes and </w:t>
+      </w:r>
+      <w:proofErr w:type="spellStart"/>
+      <w:r>
+        <w:t>leaderboards</w:t>
+      </w:r>
+      <w:proofErr w:type="spellEnd"/>
     </w:p>
     <w:p>
       <w:pPr>
@@ -1649,16 +1800,24 @@
           <w:b/>
         </w:rPr>
       </w:pPr>
+      <w:proofErr w:type="spellStart"/>
       <w:r>
         <w:rPr>
           <w:b/>
         </w:rPr>
-        <w:t>ModCloth Case Study</w:t>
-      </w:r>
+        <w:t>ModCloth</w:t>
+      </w:r>
+      <w:proofErr w:type="spellEnd"/>
       <w:r>
         <w:rPr>
           <w:b/>
         </w:rPr>
+        <w:t xml:space="preserve"> Case Study</w:t>
+      </w:r>
+      <w:r>
+        <w:rPr>
+          <w:b/>
+        </w:rPr>
         <w:t>: An Approach to Smart Gamification</w:t>
       </w:r>
     </w:p>
@@ -1671,8 +1830,13 @@
         </w:numPr>
         <w:spacing w:after="0"/>
       </w:pPr>
-      <w:r>
-        <w:t xml:space="preserve">ModCloth create a crowdsource custom clothing line inside of their boutique by utilising an engagement loop </w:t>
+      <w:proofErr w:type="spellStart"/>
+      <w:r>
+        <w:t>ModCloth</w:t>
+      </w:r>
+      <w:proofErr w:type="spellEnd"/>
+      <w:r>
+        <w:t xml:space="preserve"> create a crowdsource custom clothing line inside of their boutique by utilising an engagement loop </w:t>
       </w:r>
       <w:r>
         <w:sym w:font="Wingdings" w:char="F0E0"/>
@@ -1730,7 +1894,6 @@
         <w:spacing w:after="0"/>
       </w:pPr>
       <w:r>
-        <w:lastRenderedPageBreak/>
         <w:t>The business need was mitigating inventory risks – making sure they ordered items that would sell</w:t>
       </w:r>
     </w:p>
@@ -1799,7 +1962,15 @@
         <w:t>Key engagement verbs:</w:t>
       </w:r>
       <w:r>
-        <w:t xml:space="preserve"> Purchase, taunt, comment, choose, showoff, view, collect and vote</w:t>
+        <w:t xml:space="preserve"> Purchase, taunt, comment, choose, </w:t>
+      </w:r>
+      <w:proofErr w:type="spellStart"/>
+      <w:r>
+        <w:t>showoff</w:t>
+      </w:r>
+      <w:proofErr w:type="spellEnd"/>
+      <w:r>
+        <w:t>, view, collect and vote</w:t>
       </w:r>
     </w:p>
     <w:p>
@@ -1815,6 +1986,7 @@
         </w:rPr>
       </w:pPr>
       <w:r>
+        <w:lastRenderedPageBreak/>
         <w:t>Clustered around the expressive quadrant with a small amount of competing and exploring – highly catered to the target audience</w:t>
       </w:r>
     </w:p>
@@ -1928,7 +2100,15 @@
         <w:spacing w:after="0"/>
       </w:pPr>
       <w:r>
-        <w:t>Games that are consistently doing well on Kongregate are nearly all multiplayer and all</w:t>
+        <w:t xml:space="preserve">Games that are consistently doing well on </w:t>
+      </w:r>
+      <w:proofErr w:type="spellStart"/>
+      <w:r>
+        <w:t>Kongregate</w:t>
+      </w:r>
+      <w:proofErr w:type="spellEnd"/>
+      <w:r>
+        <w:t xml:space="preserve"> are nearly all multiplayer and all</w:t>
       </w:r>
       <w:r>
         <w:t xml:space="preserve"> have deep strategy in them: collectible card games, empire building</w:t>
@@ -1963,7 +2143,15 @@
         <w:spacing w:after="0"/>
       </w:pPr>
       <w:r>
-        <w:t>Big spenders are a really big deal</w:t>
+        <w:t xml:space="preserve">Big spenders are a </w:t>
+      </w:r>
+      <w:proofErr w:type="gramStart"/>
+      <w:r>
+        <w:t>really big</w:t>
+      </w:r>
+      <w:proofErr w:type="gramEnd"/>
+      <w:r>
+        <w:t xml:space="preserve"> deal</w:t>
       </w:r>
       <w:r>
         <w:t xml:space="preserve"> and requires commitment</w:t>
@@ -2001,8 +2189,13 @@
         <w:t>st</w:t>
       </w:r>
       <w:r>
-        <w:t xml:space="preserve"> stage: non repeats</w:t>
-      </w:r>
+        <w:t xml:space="preserve"> stage: </w:t>
+      </w:r>
+      <w:proofErr w:type="gramStart"/>
+      <w:r>
+        <w:t>non repeats</w:t>
+      </w:r>
+      <w:proofErr w:type="gramEnd"/>
     </w:p>
     <w:p>
       <w:pPr>
@@ -2157,11 +2350,7 @@
         <w:t xml:space="preserve">, start giving them a sense of value for the things they can buy but </w:t>
       </w:r>
       <w:r>
-        <w:t xml:space="preserve">while sales are possible in this stage, </w:t>
-      </w:r>
-      <w:r>
-        <w:lastRenderedPageBreak/>
-        <w:t>you should not actively try to sell as players in this stage will still be price sensitive and value conscious</w:t>
+        <w:t>while sales are possible in this stage, you should not actively try to sell as players in this stage will still be price sensitive and value conscious</w:t>
       </w:r>
     </w:p>
     <w:p>
@@ -2222,6 +2411,7 @@
         <w:spacing w:after="0"/>
       </w:pPr>
       <w:r>
+        <w:lastRenderedPageBreak/>
         <w:t xml:space="preserve">Some sort of competitive element is </w:t>
       </w:r>
       <w:r>
@@ -2231,8 +2421,13 @@
         <w:t xml:space="preserve"> </w:t>
       </w:r>
       <w:r>
-        <w:t>but it doesn’t need to be strict PvP</w:t>
-      </w:r>
+        <w:t xml:space="preserve">but it doesn’t need to be strict </w:t>
+      </w:r>
+      <w:proofErr w:type="spellStart"/>
+      <w:r>
+        <w:t>PvP</w:t>
+      </w:r>
+      <w:proofErr w:type="spellEnd"/>
     </w:p>
     <w:p>
       <w:pPr>
@@ -2564,7 +2759,6 @@
         <w:spacing w:after="0"/>
       </w:pPr>
       <w:r>
-        <w:lastRenderedPageBreak/>
         <w:t>In the “candle problem” those who were incentivised took three and a half minutes longer to solve the problem on average. It took them a lot longer to overcome “functional fixedness”, where they would only view the box as a container for the tacks rather than as a platform for the candle</w:t>
       </w:r>
     </w:p>
@@ -2578,7 +2772,11 @@
         <w:spacing w:after="0"/>
       </w:pPr>
       <w:r>
-        <w:t>This result is not true across all tasks, Amabile and others have found that extrinsic rewards can be effective for algorithmic tasks (those that depend on following an existing formula to a logical conclusion) as oppose to heuristic (breaking from the path to discover a novel strategy)</w:t>
+        <w:t xml:space="preserve">This result is not true across all tasks, Amabile and others have found that extrinsic rewards can be effective for algorithmic tasks (those that depend on following an </w:t>
+      </w:r>
+      <w:r>
+        <w:lastRenderedPageBreak/>
+        <w:t>existing formula to a logical conclusion) as oppose to heuristic (breaking from the path to discover a novel strategy)</w:t>
       </w:r>
     </w:p>
     <w:p>
@@ -2875,7 +3073,6 @@
         <w:rPr>
           <w:highlight w:val="yellow"/>
         </w:rPr>
-        <w:lastRenderedPageBreak/>
         <w:t>Similarly, punishment can crowd out good behaviour rather than promoting it</w:t>
       </w:r>
     </w:p>
@@ -2905,7 +3102,16 @@
         <w:spacing w:after="0"/>
       </w:pPr>
       <w:r>
-        <w:t xml:space="preserve">These addictive qualities can also distort decision-making, anticipation of rewards activates the nucleus accumbens which may lead to an increase in the likelihood of individuals </w:t>
+        <w:lastRenderedPageBreak/>
+        <w:t xml:space="preserve">These addictive qualities can also distort decision-making, anticipation of rewards activates the nucleus </w:t>
+      </w:r>
+      <w:proofErr w:type="spellStart"/>
+      <w:r>
+        <w:t>accumbens</w:t>
+      </w:r>
+      <w:proofErr w:type="spellEnd"/>
+      <w:r>
+        <w:t xml:space="preserve"> which may lead to an increase in the likelihood of individuals </w:t>
       </w:r>
       <w:r>
         <w:rPr>
@@ -3108,7 +3314,399 @@
     <w:p>
       <w:pPr>
         <w:spacing w:after="0"/>
+      </w:pPr>
+    </w:p>
+    <w:p>
+      <w:pPr>
+        <w:pStyle w:val="ListParagraph"/>
+        <w:numPr>
+          <w:ilvl w:val="0"/>
+          <w:numId w:val="11"/>
+        </w:numPr>
+        <w:spacing w:after="0"/>
+      </w:pPr>
+      <w:r>
+        <w:t xml:space="preserve">By revealing the solution to the candle problem and removing the tacks from the box, Sam </w:t>
+      </w:r>
+      <w:proofErr w:type="spellStart"/>
+      <w:r>
+        <w:t>Gluckberg</w:t>
+      </w:r>
+      <w:proofErr w:type="spellEnd"/>
+      <w:r>
+        <w:t xml:space="preserve"> revealed found that participants who were offered a cash reward solver the problem faster than their counterparts</w:t>
+      </w:r>
+    </w:p>
+    <w:p>
+      <w:pPr>
+        <w:pStyle w:val="ListParagraph"/>
+        <w:numPr>
+          <w:ilvl w:val="1"/>
+          <w:numId w:val="11"/>
+        </w:numPr>
+        <w:spacing w:after="0"/>
+      </w:pPr>
+      <w:r>
+        <w:t>Since they had to race down an obvious path, the “carrot” waiting for them at the finish line encouraged them to gallop faster</w:t>
+      </w:r>
+    </w:p>
+    <w:p>
+      <w:pPr>
+        <w:pStyle w:val="ListParagraph"/>
+        <w:numPr>
+          <w:ilvl w:val="1"/>
+          <w:numId w:val="11"/>
+        </w:numPr>
+        <w:spacing w:after="0"/>
+      </w:pPr>
+      <w:r>
+        <w:t xml:space="preserve">This experiment provides the first question you should ask when contemplating external motivators: </w:t>
+      </w:r>
+      <w:r>
+        <w:rPr>
+          <w:highlight w:val="yellow"/>
+        </w:rPr>
+        <w:t xml:space="preserve">Is the task at hand routine? </w:t>
+      </w:r>
+      <w:r>
+        <w:rPr>
+          <w:highlight w:val="yellow"/>
+        </w:rPr>
+        <w:t>That is, d</w:t>
+      </w:r>
+      <w:r>
+        <w:rPr>
+          <w:highlight w:val="yellow"/>
+        </w:rPr>
+        <w:t>oes accomplishing it require following a prescribed set of rules to a specified end?</w:t>
+      </w:r>
+    </w:p>
+    <w:p>
+      <w:pPr>
+        <w:pStyle w:val="ListParagraph"/>
+        <w:numPr>
+          <w:ilvl w:val="1"/>
+          <w:numId w:val="11"/>
+        </w:numPr>
+        <w:spacing w:after="0"/>
+      </w:pPr>
+      <w:r>
+        <w:t>For routine tasks</w:t>
+      </w:r>
+      <w:r>
+        <w:t>, which are not very interesting and don’t require a lot of creative thinking, rewards can provide a small motivation booster without the harmful side effects</w:t>
+      </w:r>
+      <w:r>
+        <w:t>. This is because there isn’t a lot of intrinsic motivation to be undermined</w:t>
+      </w:r>
+    </w:p>
+    <w:p>
+      <w:pPr>
+        <w:pStyle w:val="ListParagraph"/>
+        <w:numPr>
+          <w:ilvl w:val="0"/>
+          <w:numId w:val="11"/>
+        </w:numPr>
+        <w:spacing w:after="0"/>
+      </w:pPr>
+      <w:r>
+        <w:t>Even with tasks that required basic cognitive skill, a larger reward led to poorer performance. In contrast, if the task involves only mechanical skill, bonuses work as expected: the higher the pay, the better the performance</w:t>
+      </w:r>
+    </w:p>
+    <w:p>
+      <w:pPr>
+        <w:pStyle w:val="ListParagraph"/>
+        <w:numPr>
+          <w:ilvl w:val="0"/>
+          <w:numId w:val="11"/>
+        </w:numPr>
+        <w:spacing w:after="0"/>
+        <w:rPr>
+          <w:i/>
+        </w:rPr>
+      </w:pPr>
+      <w:r>
+        <w:t xml:space="preserve">Introducing “if-then” rewards is a mistake, instead use “now-that” rewards: </w:t>
+      </w:r>
+      <w:r>
+        <w:rPr>
+          <w:i/>
+          <w:highlight w:val="yellow"/>
+        </w:rPr>
+        <w:t xml:space="preserve">Any extrinsic reward should be unexpected and offered </w:t>
+      </w:r>
+      <w:r>
+        <w:rPr>
+          <w:b/>
+          <w:i/>
+          <w:highlight w:val="yellow"/>
+        </w:rPr>
+        <w:t xml:space="preserve">only after </w:t>
+      </w:r>
+      <w:r>
+        <w:rPr>
+          <w:i/>
+          <w:highlight w:val="yellow"/>
+        </w:rPr>
+        <w:t>the task is complete.</w:t>
+      </w:r>
+      <w:r>
+        <w:rPr>
+          <w:i/>
+        </w:rPr>
+        <w:t xml:space="preserve"> For example, “now that you’ve finished this poster and it turned out so well, </w:t>
+      </w:r>
+      <w:r>
+        <w:rPr>
+          <w:i/>
+        </w:rPr>
+        <w:t>I’d like to celebrate by taking you out to lunch.”</w:t>
+      </w:r>
+    </w:p>
+    <w:p>
+      <w:pPr>
+        <w:pStyle w:val="ListParagraph"/>
+        <w:numPr>
+          <w:ilvl w:val="1"/>
+          <w:numId w:val="11"/>
+        </w:numPr>
+        <w:spacing w:after="0"/>
+        <w:rPr>
+          <w:i/>
+        </w:rPr>
+      </w:pPr>
+      <w:r>
+        <w:t>If tangible rewards are given unexpectedly to people after they have finished a task, the rewards are less likely to be experienced as the reason for doing the task and are thus less likely to be detrimental to intrinsic motivation</w:t>
+      </w:r>
+    </w:p>
+    <w:p>
+      <w:pPr>
+        <w:pStyle w:val="ListParagraph"/>
+        <w:numPr>
+          <w:ilvl w:val="1"/>
+          <w:numId w:val="11"/>
+        </w:numPr>
+        <w:spacing w:after="0"/>
+      </w:pPr>
+      <w:r>
+        <w:t>Keep in mind that repeated “now-that” rewards can quickly become expected “if-then” bonuses, which can ultimately crater effective performance</w:t>
+      </w:r>
+    </w:p>
+    <w:p>
+      <w:pPr>
+        <w:pStyle w:val="ListParagraph"/>
+        <w:numPr>
+          <w:ilvl w:val="0"/>
+          <w:numId w:val="11"/>
+        </w:numPr>
+        <w:spacing w:after="0"/>
+      </w:pPr>
+      <w:r>
+        <w:lastRenderedPageBreak/>
+        <w:t>When using the “now-that” variety of rewards for non-routine tasks, consider following these two guidelines:</w:t>
+      </w:r>
+    </w:p>
+    <w:p>
+      <w:pPr>
+        <w:pStyle w:val="ListParagraph"/>
+        <w:numPr>
+          <w:ilvl w:val="1"/>
+          <w:numId w:val="11"/>
+        </w:numPr>
+        <w:spacing w:after="0"/>
+      </w:pPr>
+      <w:r>
+        <w:rPr>
+          <w:highlight w:val="yellow"/>
+        </w:rPr>
+        <w:t>Consider non-tangible rewards</w:t>
+      </w:r>
+      <w:r>
+        <w:rPr>
+          <w:highlight w:val="yellow"/>
+        </w:rPr>
+        <w:t xml:space="preserve">: </w:t>
+      </w:r>
+      <w:r>
+        <w:t>praise and positive feedback are much less corrosive than cash and trophies – positive feedback can have an enhancing effect on intrinsic motivation</w:t>
+      </w:r>
+    </w:p>
+    <w:p>
+      <w:pPr>
+        <w:pStyle w:val="ListParagraph"/>
+        <w:numPr>
+          <w:ilvl w:val="1"/>
+          <w:numId w:val="11"/>
+        </w:numPr>
+        <w:spacing w:after="0"/>
+      </w:pPr>
+      <w:r>
+        <w:rPr>
+          <w:highlight w:val="yellow"/>
+        </w:rPr>
+        <w:t>Provide useful information:</w:t>
+      </w:r>
+      <w:r>
+        <w:t xml:space="preserve"> information or enabling motivators can be </w:t>
+      </w:r>
+      <w:r>
+        <w:t>beneficial</w:t>
+      </w:r>
+      <w:r>
+        <w:t xml:space="preserve"> to creativity</w:t>
+      </w:r>
+      <w:r>
+        <w:t xml:space="preserve"> – give people meaningful information about their work that focuses on specifics</w:t>
+      </w:r>
+    </w:p>
+    <w:p>
+      <w:pPr>
+        <w:pStyle w:val="ListParagraph"/>
+        <w:numPr>
+          <w:ilvl w:val="1"/>
+          <w:numId w:val="11"/>
+        </w:numPr>
+        <w:spacing w:after="0"/>
+        <w:rPr>
+          <w:highlight w:val="yellow"/>
+        </w:rPr>
+      </w:pPr>
+      <w:r>
+        <w:rPr>
+          <w:highlight w:val="yellow"/>
+        </w:rPr>
+        <w:t>In s</w:t>
+      </w:r>
+      <w:r>
+        <w:rPr>
+          <w:highlight w:val="yellow"/>
+        </w:rPr>
+        <w:t>h</w:t>
+      </w:r>
+      <w:r>
+        <w:rPr>
+          <w:highlight w:val="yellow"/>
+        </w:rPr>
+        <w:t>ort, your “now-that” rewards are best when they provide praise, feedback and useful information</w:t>
+      </w:r>
+    </w:p>
+    <w:p>
+      <w:pPr>
+        <w:spacing w:after="0"/>
+        <w:rPr>
+          <w:highlight w:val="yellow"/>
+        </w:rPr>
+      </w:pPr>
+    </w:p>
+    <w:p>
+      <w:pPr>
+        <w:spacing w:after="0"/>
         <w:jc w:val="center"/>
+        <w:rPr>
+          <w:highlight w:val="yellow"/>
+        </w:rPr>
+      </w:pPr>
+      <w:r>
+        <w:rPr>
+          <w:noProof/>
+        </w:rPr>
+        <w:drawing>
+          <wp:inline distT="0" distB="0" distL="0" distR="0" wp14:anchorId="11CF1627" wp14:editId="677602BA">
+            <wp:extent cx="6316980" cy="4738085"/>
+            <wp:effectExtent l="0" t="0" r="7620" b="5715"/>
+            <wp:docPr id="9" name="Picture 9" descr="Image result for dan pink when to use reward flowchart"/>
+            <wp:cNvGraphicFramePr>
+              <a:graphicFrameLocks xmlns:a="http://schemas.openxmlformats.org/drawingml/2006/main" noChangeAspect="1"/>
+            </wp:cNvGraphicFramePr>
+            <a:graphic xmlns:a="http://schemas.openxmlformats.org/drawingml/2006/main">
+              <a:graphicData uri="http://schemas.openxmlformats.org/drawingml/2006/picture">
+                <pic:pic xmlns:pic="http://schemas.openxmlformats.org/drawingml/2006/picture">
+                  <pic:nvPicPr>
+                    <pic:cNvPr id="0" name="Picture 3" descr="Image result for dan pink when to use reward flowchart"/>
+                    <pic:cNvPicPr>
+                      <a:picLocks noChangeAspect="1" noChangeArrowheads="1"/>
+                    </pic:cNvPicPr>
+                  </pic:nvPicPr>
+                  <pic:blipFill>
+                    <a:blip r:embed="rId15">
+                      <a:extLst>
+                        <a:ext uri="{28A0092B-C50C-407E-A947-70E740481C1C}">
+                          <a14:useLocalDpi xmlns:a14="http://schemas.microsoft.com/office/drawing/2010/main" val="0"/>
+                        </a:ext>
+                      </a:extLst>
+                    </a:blip>
+                    <a:srcRect/>
+                    <a:stretch>
+                      <a:fillRect/>
+                    </a:stretch>
+                  </pic:blipFill>
+                  <pic:spPr bwMode="auto">
+                    <a:xfrm>
+                      <a:off x="0" y="0"/>
+                      <a:ext cx="6324449" cy="4743687"/>
+                    </a:xfrm>
+                    <a:prstGeom prst="rect">
+                      <a:avLst/>
+                    </a:prstGeom>
+                    <a:noFill/>
+                    <a:ln>
+                      <a:noFill/>
+                    </a:ln>
+                  </pic:spPr>
+                </pic:pic>
+              </a:graphicData>
+            </a:graphic>
+          </wp:inline>
+        </w:drawing>
+      </w:r>
+    </w:p>
+    <w:p>
+      <w:pPr>
+        <w:spacing w:after="0"/>
+      </w:pPr>
+    </w:p>
+    <w:p>
+      <w:pPr>
+        <w:pStyle w:val="ListParagraph"/>
+        <w:numPr>
+          <w:ilvl w:val="0"/>
+          <w:numId w:val="12"/>
+        </w:numPr>
+        <w:spacing w:after="0"/>
+      </w:pPr>
+      <w:r>
+        <w:t>Self-determination theory argues that humans have three essential psychological needs – competence, autonomy and relatedness, and that when those needs are satisfied, we’re motivated, productive and happy</w:t>
+      </w:r>
+    </w:p>
+    <w:p>
+      <w:pPr>
+        <w:pStyle w:val="ListParagraph"/>
+        <w:numPr>
+          <w:ilvl w:val="0"/>
+          <w:numId w:val="12"/>
+        </w:numPr>
+        <w:spacing w:after="0"/>
+      </w:pPr>
+      <w:r>
+        <w:t>Humans have an innate inner drive to be autonomous, self-determined, and connected to one another</w:t>
+      </w:r>
+    </w:p>
+    <w:p>
+      <w:pPr>
+        <w:pStyle w:val="ListParagraph"/>
+        <w:numPr>
+          <w:ilvl w:val="0"/>
+          <w:numId w:val="12"/>
+        </w:numPr>
+        <w:spacing w:after="0"/>
+      </w:pPr>
+      <w:r>
+        <w:t>When people use rewards to motivate, that’s when they are most demotivating, and we should instead focus our efforts on creating environments for our innate psychological needs to flourish</w:t>
+      </w:r>
+    </w:p>
+    <w:p>
+      <w:pPr>
+        <w:spacing w:after="0"/>
       </w:pPr>
     </w:p>
     <w:p>
@@ -3121,6 +3719,39 @@
         <w:rPr>
           <w:u w:val="single"/>
         </w:rPr>
+        <w:lastRenderedPageBreak/>
+        <w:t>Online Games: Crafting Persistent-State Worlds</w:t>
+      </w:r>
+      <w:r>
+        <w:rPr>
+          <w:u w:val="single"/>
+        </w:rPr>
+        <w:br/>
+        <w:t>Grantley Day, Maxis</w:t>
+      </w:r>
+    </w:p>
+    <w:p>
+      <w:pPr>
+        <w:spacing w:after="0"/>
+      </w:pPr>
+      <w:bookmarkStart w:id="0" w:name="_GoBack"/>
+      <w:bookmarkEnd w:id="0"/>
+    </w:p>
+    <w:p>
+      <w:pPr>
+        <w:spacing w:after="0"/>
+      </w:pPr>
+    </w:p>
+    <w:p>
+      <w:pPr>
+        <w:rPr>
+          <w:u w:val="single"/>
+        </w:rPr>
+      </w:pPr>
+      <w:r>
+        <w:rPr>
+          <w:u w:val="single"/>
+        </w:rPr>
         <w:t xml:space="preserve">Additional </w:t>
       </w:r>
       <w:r>
@@ -3136,7 +3767,7 @@
           <w:u w:val="single"/>
         </w:rPr>
       </w:pPr>
-      <w:hyperlink r:id="rId15" w:history="1">
+      <w:hyperlink r:id="rId16" w:history="1">
         <w:r>
           <w:rPr>
             <w:rStyle w:val="Hyperlink"/>
@@ -3151,12 +3782,33 @@
           <w:u w:val="single"/>
         </w:rPr>
       </w:pPr>
-      <w:hyperlink r:id="rId16" w:history="1">
+      <w:hyperlink r:id="rId17" w:history="1">
         <w:r>
           <w:rPr>
             <w:rStyle w:val="Hyperlink"/>
           </w:rPr>
           <w:t>https://positivepsychologyprogram.com/perma-model/</w:t>
+        </w:r>
+      </w:hyperlink>
+      <w:r>
+        <w:rPr>
+          <w:u w:val="single"/>
+        </w:rPr>
+        <w:t xml:space="preserve"> </w:t>
+      </w:r>
+    </w:p>
+    <w:p>
+      <w:pPr>
+        <w:rPr>
+          <w:u w:val="single"/>
+        </w:rPr>
+      </w:pPr>
+      <w:hyperlink r:id="rId18" w:history="1">
+        <w:r>
+          <w:rPr>
+            <w:rStyle w:val="Hyperlink"/>
+          </w:rPr>
+          <w:t>https://ieeexplore.ieee.org/document/955104</w:t>
         </w:r>
       </w:hyperlink>
       <w:r>
@@ -3229,6 +3881,119 @@
 <file path=word/numbering.xml><?xml version="1.0" encoding="utf-8"?>
 <w:numbering xmlns:wpc="http://schemas.microsoft.com/office/word/2010/wordprocessingCanvas" xmlns:cx="http://schemas.microsoft.com/office/drawing/2014/chartex" xmlns:cx1="http://schemas.microsoft.com/office/drawing/2015/9/8/chartex" xmlns:cx2="http://schemas.microsoft.com/office/drawing/2015/10/21/chartex" xmlns:cx3="http://schemas.microsoft.com/office/drawing/2016/5/9/chartex" xmlns:cx4="http://schemas.microsoft.com/office/drawing/2016/5/10/chartex" xmlns:cx5="http://schemas.microsoft.com/office/drawing/2016/5/11/chartex" xmlns:cx6="http://schemas.microsoft.com/office/drawing/2016/5/12/chartex" xmlns:cx7="http://schemas.microsoft.com/office/drawing/2016/5/13/chartex" xmlns:cx8="http://schemas.microsoft.com/office/drawing/2016/5/14/chartex" xmlns:mc="http://schemas.openxmlformats.org/markup-compatibility/2006" xmlns:aink="http://schemas.microsoft.com/office/drawing/2016/ink" xmlns:am3d="http://schemas.microsoft.com/office/drawing/2017/model3d" xmlns:o="urn:schemas-microsoft-com:office:office" xmlns:r="http://schemas.openxmlformats.org/officeDocument/2006/relationships" xmlns:m="http://schemas.openxmlformats.org/officeDocument/2006/math" xmlns:v="urn:schemas-microsoft-com:vml" xmlns:wp14="http://schemas.microsoft.com/office/word/2010/wordprocessingDrawing" xmlns:wp="http://schemas.openxmlformats.org/drawingml/2006/wordprocessingDrawing" xmlns:w10="urn:schemas-microsoft-com:office:word" xmlns:w="http://schemas.openxmlformats.org/wordprocessingml/2006/main" xmlns:w14="http://schemas.microsoft.com/office/word/2010/wordml" xmlns:w15="http://schemas.microsoft.com/office/word/2012/wordml" xmlns:w16cid="http://schemas.microsoft.com/office/word/2016/wordml/cid" xmlns:w16se="http://schemas.microsoft.com/office/word/2015/wordml/symex" xmlns:wpg="http://schemas.microsoft.com/office/word/2010/wordprocessingGroup" xmlns:wpi="http://schemas.microsoft.com/office/word/2010/wordprocessingInk" xmlns:wne="http://schemas.microsoft.com/office/word/2006/wordml" xmlns:wps="http://schemas.microsoft.com/office/word/2010/wordprocessingShape" mc:Ignorable="w14 w15 w16se w16cid wp14">
   <w:abstractNum w:abstractNumId="0" w15:restartNumberingAfterBreak="0">
+    <w:nsid w:val="17BB1531"/>
+    <w:multiLevelType w:val="hybridMultilevel"/>
+    <w:tmpl w:val="4C8AC810"/>
+    <w:lvl w:ilvl="0" w:tplc="08090001">
+      <w:start w:val="1"/>
+      <w:numFmt w:val="bullet"/>
+      <w:lvlText w:val=""/>
+      <w:lvlJc w:val="left"/>
+      <w:pPr>
+        <w:ind w:left="720" w:hanging="360"/>
+      </w:pPr>
+      <w:rPr>
+        <w:rFonts w:ascii="Symbol" w:hAnsi="Symbol" w:hint="default"/>
+      </w:rPr>
+    </w:lvl>
+    <w:lvl w:ilvl="1" w:tplc="08090003" w:tentative="1">
+      <w:start w:val="1"/>
+      <w:numFmt w:val="bullet"/>
+      <w:lvlText w:val="o"/>
+      <w:lvlJc w:val="left"/>
+      <w:pPr>
+        <w:ind w:left="1440" w:hanging="360"/>
+      </w:pPr>
+      <w:rPr>
+        <w:rFonts w:ascii="Courier New" w:hAnsi="Courier New" w:cs="Courier New" w:hint="default"/>
+      </w:rPr>
+    </w:lvl>
+    <w:lvl w:ilvl="2" w:tplc="08090005" w:tentative="1">
+      <w:start w:val="1"/>
+      <w:numFmt w:val="bullet"/>
+      <w:lvlText w:val=""/>
+      <w:lvlJc w:val="left"/>
+      <w:pPr>
+        <w:ind w:left="2160" w:hanging="360"/>
+      </w:pPr>
+      <w:rPr>
+        <w:rFonts w:ascii="Wingdings" w:hAnsi="Wingdings" w:hint="default"/>
+      </w:rPr>
+    </w:lvl>
+    <w:lvl w:ilvl="3" w:tplc="08090001" w:tentative="1">
+      <w:start w:val="1"/>
+      <w:numFmt w:val="bullet"/>
+      <w:lvlText w:val=""/>
+      <w:lvlJc w:val="left"/>
+      <w:pPr>
+        <w:ind w:left="2880" w:hanging="360"/>
+      </w:pPr>
+      <w:rPr>
+        <w:rFonts w:ascii="Symbol" w:hAnsi="Symbol" w:hint="default"/>
+      </w:rPr>
+    </w:lvl>
+    <w:lvl w:ilvl="4" w:tplc="08090003" w:tentative="1">
+      <w:start w:val="1"/>
+      <w:numFmt w:val="bullet"/>
+      <w:lvlText w:val="o"/>
+      <w:lvlJc w:val="left"/>
+      <w:pPr>
+        <w:ind w:left="3600" w:hanging="360"/>
+      </w:pPr>
+      <w:rPr>
+        <w:rFonts w:ascii="Courier New" w:hAnsi="Courier New" w:cs="Courier New" w:hint="default"/>
+      </w:rPr>
+    </w:lvl>
+    <w:lvl w:ilvl="5" w:tplc="08090005" w:tentative="1">
+      <w:start w:val="1"/>
+      <w:numFmt w:val="bullet"/>
+      <w:lvlText w:val=""/>
+      <w:lvlJc w:val="left"/>
+      <w:pPr>
+        <w:ind w:left="4320" w:hanging="360"/>
+      </w:pPr>
+      <w:rPr>
+        <w:rFonts w:ascii="Wingdings" w:hAnsi="Wingdings" w:hint="default"/>
+      </w:rPr>
+    </w:lvl>
+    <w:lvl w:ilvl="6" w:tplc="08090001" w:tentative="1">
+      <w:start w:val="1"/>
+      <w:numFmt w:val="bullet"/>
+      <w:lvlText w:val=""/>
+      <w:lvlJc w:val="left"/>
+      <w:pPr>
+        <w:ind w:left="5040" w:hanging="360"/>
+      </w:pPr>
+      <w:rPr>
+        <w:rFonts w:ascii="Symbol" w:hAnsi="Symbol" w:hint="default"/>
+      </w:rPr>
+    </w:lvl>
+    <w:lvl w:ilvl="7" w:tplc="08090003" w:tentative="1">
+      <w:start w:val="1"/>
+      <w:numFmt w:val="bullet"/>
+      <w:lvlText w:val="o"/>
+      <w:lvlJc w:val="left"/>
+      <w:pPr>
+        <w:ind w:left="5760" w:hanging="360"/>
+      </w:pPr>
+      <w:rPr>
+        <w:rFonts w:ascii="Courier New" w:hAnsi="Courier New" w:cs="Courier New" w:hint="default"/>
+      </w:rPr>
+    </w:lvl>
+    <w:lvl w:ilvl="8" w:tplc="08090005" w:tentative="1">
+      <w:start w:val="1"/>
+      <w:numFmt w:val="bullet"/>
+      <w:lvlText w:val=""/>
+      <w:lvlJc w:val="left"/>
+      <w:pPr>
+        <w:ind w:left="6480" w:hanging="360"/>
+      </w:pPr>
+      <w:rPr>
+        <w:rFonts w:ascii="Wingdings" w:hAnsi="Wingdings" w:hint="default"/>
+      </w:rPr>
+    </w:lvl>
+  </w:abstractNum>
+  <w:abstractNum w:abstractNumId="1" w15:restartNumberingAfterBreak="0">
     <w:nsid w:val="28C54EE9"/>
     <w:multiLevelType w:val="hybridMultilevel"/>
     <w:tmpl w:val="F16085F8"/>
@@ -3341,7 +4106,7 @@
       </w:rPr>
     </w:lvl>
   </w:abstractNum>
-  <w:abstractNum w:abstractNumId="1" w15:restartNumberingAfterBreak="0">
+  <w:abstractNum w:abstractNumId="2" w15:restartNumberingAfterBreak="0">
     <w:nsid w:val="303A5B3E"/>
     <w:multiLevelType w:val="hybridMultilevel"/>
     <w:tmpl w:val="60CE5802"/>
@@ -3454,7 +4219,7 @@
       </w:rPr>
     </w:lvl>
   </w:abstractNum>
-  <w:abstractNum w:abstractNumId="2" w15:restartNumberingAfterBreak="0">
+  <w:abstractNum w:abstractNumId="3" w15:restartNumberingAfterBreak="0">
     <w:nsid w:val="31EA1074"/>
     <w:multiLevelType w:val="hybridMultilevel"/>
     <w:tmpl w:val="E7900CEC"/>
@@ -3567,7 +4332,7 @@
       </w:rPr>
     </w:lvl>
   </w:abstractNum>
-  <w:abstractNum w:abstractNumId="3" w15:restartNumberingAfterBreak="0">
+  <w:abstractNum w:abstractNumId="4" w15:restartNumberingAfterBreak="0">
     <w:nsid w:val="37D351C3"/>
     <w:multiLevelType w:val="hybridMultilevel"/>
     <w:tmpl w:val="FDEE2116"/>
@@ -3680,7 +4445,7 @@
       </w:rPr>
     </w:lvl>
   </w:abstractNum>
-  <w:abstractNum w:abstractNumId="4" w15:restartNumberingAfterBreak="0">
+  <w:abstractNum w:abstractNumId="5" w15:restartNumberingAfterBreak="0">
     <w:nsid w:val="3C304132"/>
     <w:multiLevelType w:val="hybridMultilevel"/>
     <w:tmpl w:val="D80CBB42"/>
@@ -3793,7 +4558,7 @@
       </w:rPr>
     </w:lvl>
   </w:abstractNum>
-  <w:abstractNum w:abstractNumId="5" w15:restartNumberingAfterBreak="0">
+  <w:abstractNum w:abstractNumId="6" w15:restartNumberingAfterBreak="0">
     <w:nsid w:val="4090135F"/>
     <w:multiLevelType w:val="hybridMultilevel"/>
     <w:tmpl w:val="AF527D0C"/>
@@ -3906,7 +4671,7 @@
       </w:rPr>
     </w:lvl>
   </w:abstractNum>
-  <w:abstractNum w:abstractNumId="6" w15:restartNumberingAfterBreak="0">
+  <w:abstractNum w:abstractNumId="7" w15:restartNumberingAfterBreak="0">
     <w:nsid w:val="65D73E49"/>
     <w:multiLevelType w:val="hybridMultilevel"/>
     <w:tmpl w:val="5DCA8828"/>
@@ -4019,7 +4784,7 @@
       </w:rPr>
     </w:lvl>
   </w:abstractNum>
-  <w:abstractNum w:abstractNumId="7" w15:restartNumberingAfterBreak="0">
+  <w:abstractNum w:abstractNumId="8" w15:restartNumberingAfterBreak="0">
     <w:nsid w:val="66047AEC"/>
     <w:multiLevelType w:val="hybridMultilevel"/>
     <w:tmpl w:val="186C300C"/>
@@ -4132,7 +4897,7 @@
       </w:rPr>
     </w:lvl>
   </w:abstractNum>
-  <w:abstractNum w:abstractNumId="8" w15:restartNumberingAfterBreak="0">
+  <w:abstractNum w:abstractNumId="9" w15:restartNumberingAfterBreak="0">
     <w:nsid w:val="674B66BF"/>
     <w:multiLevelType w:val="hybridMultilevel"/>
     <w:tmpl w:val="FF621632"/>
@@ -4245,7 +5010,7 @@
       </w:rPr>
     </w:lvl>
   </w:abstractNum>
-  <w:abstractNum w:abstractNumId="9" w15:restartNumberingAfterBreak="0">
+  <w:abstractNum w:abstractNumId="10" w15:restartNumberingAfterBreak="0">
     <w:nsid w:val="69646990"/>
     <w:multiLevelType w:val="hybridMultilevel"/>
     <w:tmpl w:val="1B167A3E"/>
@@ -4334,10 +5099,10 @@
       </w:pPr>
     </w:lvl>
   </w:abstractNum>
-  <w:abstractNum w:abstractNumId="10" w15:restartNumberingAfterBreak="0">
+  <w:abstractNum w:abstractNumId="11" w15:restartNumberingAfterBreak="0">
     <w:nsid w:val="71023B27"/>
     <w:multiLevelType w:val="hybridMultilevel"/>
-    <w:tmpl w:val="FD3CB0E2"/>
+    <w:tmpl w:val="A01CEBEC"/>
     <w:lvl w:ilvl="0" w:tplc="08090001">
       <w:start w:val="1"/>
       <w:numFmt w:val="bullet"/>
@@ -4350,7 +5115,7 @@
         <w:rFonts w:ascii="Symbol" w:hAnsi="Symbol" w:hint="default"/>
       </w:rPr>
     </w:lvl>
-    <w:lvl w:ilvl="1" w:tplc="08090003" w:tentative="1">
+    <w:lvl w:ilvl="1" w:tplc="08090003">
       <w:start w:val="1"/>
       <w:numFmt w:val="bullet"/>
       <w:lvlText w:val="o"/>
@@ -4448,37 +5213,40 @@
     </w:lvl>
   </w:abstractNum>
   <w:num w:numId="1">
+    <w:abstractNumId w:val="2"/>
+  </w:num>
+  <w:num w:numId="2">
+    <w:abstractNumId w:val="7"/>
+  </w:num>
+  <w:num w:numId="3">
+    <w:abstractNumId w:val="10"/>
+  </w:num>
+  <w:num w:numId="4">
+    <w:abstractNumId w:val="9"/>
+  </w:num>
+  <w:num w:numId="5">
+    <w:abstractNumId w:val="5"/>
+  </w:num>
+  <w:num w:numId="6">
+    <w:abstractNumId w:val="4"/>
+  </w:num>
+  <w:num w:numId="7">
+    <w:abstractNumId w:val="8"/>
+  </w:num>
+  <w:num w:numId="8">
+    <w:abstractNumId w:val="6"/>
+  </w:num>
+  <w:num w:numId="9">
+    <w:abstractNumId w:val="3"/>
+  </w:num>
+  <w:num w:numId="10">
     <w:abstractNumId w:val="1"/>
   </w:num>
-  <w:num w:numId="2">
-    <w:abstractNumId w:val="6"/>
+  <w:num w:numId="11">
+    <w:abstractNumId w:val="11"/>
   </w:num>
-  <w:num w:numId="3">
-    <w:abstractNumId w:val="9"/>
-  </w:num>
-  <w:num w:numId="4">
-    <w:abstractNumId w:val="8"/>
-  </w:num>
-  <w:num w:numId="5">
-    <w:abstractNumId w:val="4"/>
-  </w:num>
-  <w:num w:numId="6">
-    <w:abstractNumId w:val="3"/>
-  </w:num>
-  <w:num w:numId="7">
-    <w:abstractNumId w:val="7"/>
-  </w:num>
-  <w:num w:numId="8">
-    <w:abstractNumId w:val="5"/>
-  </w:num>
-  <w:num w:numId="9">
-    <w:abstractNumId w:val="2"/>
-  </w:num>
-  <w:num w:numId="10">
+  <w:num w:numId="12">
     <w:abstractNumId w:val="0"/>
-  </w:num>
-  <w:num w:numId="11">
-    <w:abstractNumId w:val="10"/>
   </w:num>
 </w:numbering>
 </file>

</xml_diff>